<commit_message>
cập nhật kích thước item đối tác trên màn hình điệ thoại
</commit_message>
<xml_diff>
--- a/Thực tập doanh nghiệp hè 2024/Báo cáo thực tập buổi 7.docx
+++ b/Thực tập doanh nghiệp hè 2024/Báo cáo thực tập buổi 7.docx
@@ -190,7 +190,7 @@
           </mc:Choice>
           <mc:Fallback>
             <w:pict>
-              <v:shapetype w14:anchorId="58BBD65B" id="_x0000_t32" coordsize="21600,21600" o:spt="32" o:oned="t" path="m,l21600,21600e" filled="f">
+              <v:shapetype w14:anchorId="5C00AFAE" id="_x0000_t32" coordsize="21600,21600" o:spt="32" o:oned="t" path="m,l21600,21600e" filled="f">
                 <v:path arrowok="t" fillok="f" o:connecttype="none"/>
                 <o:lock v:ext="edit" shapetype="t"/>
               </v:shapetype>
@@ -333,7 +333,7 @@
           </mc:Choice>
           <mc:Fallback>
             <w:pict>
-              <v:shape w14:anchorId="2D07F9F3" id="Straight Arrow Connector 2" o:spid="_x0000_s1026" type="#_x0000_t32" style="position:absolute;margin-left:52.5pt;margin-top:108.1pt;width:101.25pt;height:24.75pt;flip:y;z-index:251659264;visibility:visible;mso-wrap-style:square;mso-wrap-distance-left:9pt;mso-wrap-distance-top:0;mso-wrap-distance-right:9pt;mso-wrap-distance-bottom:0;mso-position-horizontal:absolute;mso-position-horizontal-relative:text;mso-position-vertical:absolute;mso-position-vertical-relative:text" o:gfxdata="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" strokecolor="#ffc000 [3207]" strokeweight="1.5pt">
+              <v:shape w14:anchorId="2D3562FE" id="Straight Arrow Connector 2" o:spid="_x0000_s1026" type="#_x0000_t32" style="position:absolute;margin-left:52.5pt;margin-top:108.1pt;width:101.25pt;height:24.75pt;flip:y;z-index:251659264;visibility:visible;mso-wrap-style:square;mso-wrap-distance-left:9pt;mso-wrap-distance-top:0;mso-wrap-distance-right:9pt;mso-wrap-distance-bottom:0;mso-position-horizontal:absolute;mso-position-horizontal-relative:text;mso-position-vertical:absolute;mso-position-vertical-relative:text" o:gfxdata="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" strokecolor="#ffc000 [3207]" strokeweight="1.5pt">
                 <v:stroke endarrow="block" joinstyle="miter"/>
               </v:shape>
             </w:pict>
@@ -480,7 +480,7 @@
           </mc:Choice>
           <mc:Fallback>
             <w:pict>
-              <v:shape w14:anchorId="3C6036BB" id="Straight Arrow Connector 14" o:spid="_x0000_s1026" type="#_x0000_t32" style="position:absolute;margin-left:121.5pt;margin-top:.75pt;width:206.35pt;height:186.7pt;z-index:251666432;visibility:visible;mso-wrap-style:square;mso-width-percent:0;mso-height-percent:0;mso-wrap-distance-left:9pt;mso-wrap-distance-top:0;mso-wrap-distance-right:9pt;mso-wrap-distance-bottom:0;mso-position-horizontal:absolute;mso-position-horizontal-relative:text;mso-position-vertical:absolute;mso-position-vertical-relative:text;mso-width-percent:0;mso-height-percent:0;mso-width-relative:margin;mso-height-relative:margin" o:gfxdata="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" strokecolor="#ffc000 [3207]" strokeweight="1.5pt">
+              <v:shape w14:anchorId="18C4CBBB" id="Straight Arrow Connector 14" o:spid="_x0000_s1026" type="#_x0000_t32" style="position:absolute;margin-left:121.5pt;margin-top:.75pt;width:206.35pt;height:186.7pt;z-index:251666432;visibility:visible;mso-wrap-style:square;mso-width-percent:0;mso-height-percent:0;mso-wrap-distance-left:9pt;mso-wrap-distance-top:0;mso-wrap-distance-right:9pt;mso-wrap-distance-bottom:0;mso-position-horizontal:absolute;mso-position-horizontal-relative:text;mso-position-vertical:absolute;mso-position-vertical-relative:text;mso-width-percent:0;mso-height-percent:0;mso-width-relative:margin;mso-height-relative:margin" o:gfxdata="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" strokecolor="#ffc000 [3207]" strokeweight="1.5pt">
                 <v:stroke endarrow="block" joinstyle="miter"/>
               </v:shape>
             </w:pict>
@@ -564,7 +564,7 @@
           </mc:Choice>
           <mc:Fallback>
             <w:pict>
-              <v:rect w14:anchorId="52C79C78" id="Rectangle 13" o:spid="_x0000_s1026" style="position:absolute;margin-left:4in;margin-top:126.75pt;width:138.75pt;height:86.25pt;z-index:251665408;visibility:visible;mso-wrap-style:square;mso-width-percent:0;mso-height-percent:0;mso-wrap-distance-left:9pt;mso-wrap-distance-top:0;mso-wrap-distance-right:9pt;mso-wrap-distance-bottom:0;mso-position-horizontal:absolute;mso-position-horizontal-relative:text;mso-position-vertical:absolute;mso-position-vertical-relative:text;mso-width-percent:0;mso-height-percent:0;mso-width-relative:margin;mso-height-relative:margin;v-text-anchor:middle" o:gfxdata="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" filled="f" strokecolor="#ffc000 [3207]">
+              <v:rect w14:anchorId="5234E98E" id="Rectangle 13" o:spid="_x0000_s1026" style="position:absolute;margin-left:4in;margin-top:126.75pt;width:138.75pt;height:86.25pt;z-index:251665408;visibility:visible;mso-wrap-style:square;mso-width-percent:0;mso-height-percent:0;mso-wrap-distance-left:9pt;mso-wrap-distance-top:0;mso-wrap-distance-right:9pt;mso-wrap-distance-bottom:0;mso-position-horizontal:absolute;mso-position-horizontal-relative:text;mso-position-vertical:absolute;mso-position-vertical-relative:text;mso-width-percent:0;mso-height-percent:0;mso-width-relative:margin;mso-height-relative:margin;v-text-anchor:middle" o:gfxdata="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" filled="f" strokecolor="#ffc000 [3207]">
                 <v:stroke joinstyle="round"/>
               </v:rect>
             </w:pict>
@@ -705,7 +705,7 @@
           </mc:Choice>
           <mc:Fallback>
             <w:pict>
-              <v:shape w14:anchorId="42E93F6A" id="Straight Arrow Connector 11" o:spid="_x0000_s1026" type="#_x0000_t32" style="position:absolute;margin-left:64.5pt;margin-top:4.1pt;width:53.25pt;height:75pt;z-index:251663360;visibility:visible;mso-wrap-style:square;mso-width-percent:0;mso-height-percent:0;mso-wrap-distance-left:9pt;mso-wrap-distance-top:0;mso-wrap-distance-right:9pt;mso-wrap-distance-bottom:0;mso-position-horizontal:absolute;mso-position-horizontal-relative:text;mso-position-vertical:absolute;mso-position-vertical-relative:text;mso-width-percent:0;mso-height-percent:0;mso-width-relative:margin;mso-height-relative:margin" o:gfxdata="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" strokecolor="#ffc000 [3207]" strokeweight="1.5pt">
+              <v:shape w14:anchorId="6AFFCDDA" id="Straight Arrow Connector 11" o:spid="_x0000_s1026" type="#_x0000_t32" style="position:absolute;margin-left:64.5pt;margin-top:4.1pt;width:53.25pt;height:75pt;z-index:251663360;visibility:visible;mso-wrap-style:square;mso-width-percent:0;mso-height-percent:0;mso-wrap-distance-left:9pt;mso-wrap-distance-top:0;mso-wrap-distance-right:9pt;mso-wrap-distance-bottom:0;mso-position-horizontal:absolute;mso-position-horizontal-relative:text;mso-position-vertical:absolute;mso-position-vertical-relative:text;mso-width-percent:0;mso-height-percent:0;mso-width-relative:margin;mso-height-relative:margin" o:gfxdata="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" strokecolor="#ffc000 [3207]" strokeweight="1.5pt">
                 <v:stroke endarrow="block" joinstyle="miter"/>
               </v:shape>
             </w:pict>
@@ -789,7 +789,7 @@
           </mc:Choice>
           <mc:Fallback>
             <w:pict>
-              <v:rect w14:anchorId="60FD3269" id="Rectangle 9" o:spid="_x0000_s1026" style="position:absolute;margin-left:105pt;margin-top:27.9pt;width:111.75pt;height:60.75pt;z-index:251662336;visibility:visible;mso-wrap-style:square;mso-wrap-distance-left:9pt;mso-wrap-distance-top:0;mso-wrap-distance-right:9pt;mso-wrap-distance-bottom:0;mso-position-horizontal:absolute;mso-position-horizontal-relative:text;mso-position-vertical:absolute;mso-position-vertical-relative:text;v-text-anchor:middle" o:gfxdata="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" filled="f" strokecolor="#ffc000 [3207]">
+              <v:rect w14:anchorId="3AABA63D" id="Rectangle 9" o:spid="_x0000_s1026" style="position:absolute;margin-left:105pt;margin-top:27.9pt;width:111.75pt;height:60.75pt;z-index:251662336;visibility:visible;mso-wrap-style:square;mso-wrap-distance-left:9pt;mso-wrap-distance-top:0;mso-wrap-distance-right:9pt;mso-wrap-distance-bottom:0;mso-position-horizontal:absolute;mso-position-horizontal-relative:text;mso-position-vertical:absolute;mso-position-vertical-relative:text;v-text-anchor:middle" o:gfxdata="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" filled="f" strokecolor="#ffc000 [3207]">
                 <v:stroke joinstyle="round"/>
               </v:rect>
             </w:pict>
@@ -850,7 +850,10 @@
         <w:t>Kiểm</w:t>
       </w:r>
       <w:r>
-        <w:t xml:space="preserve"> tra giao diện trên màn hình điện thoại</w:t>
+        <w:t xml:space="preserve"> tra giao diện trên màn hình điện </w:t>
+      </w:r>
+      <w:r>
+        <w:t>thoại, chưa có hiển thị chính xác kích thước nhỏ hơn</w:t>
       </w:r>
     </w:p>
     <w:p>
@@ -919,7 +922,7 @@
           </mc:Choice>
           <mc:Fallback>
             <w:pict>
-              <v:shape w14:anchorId="44622FBF" id="Straight Arrow Connector 19" o:spid="_x0000_s1026" type="#_x0000_t32" style="position:absolute;margin-left:60pt;margin-top:1.1pt;width:91.45pt;height:186.7pt;z-index:251669504;visibility:visible;mso-wrap-style:square;mso-width-percent:0;mso-height-percent:0;mso-wrap-distance-left:9pt;mso-wrap-distance-top:0;mso-wrap-distance-right:9pt;mso-wrap-distance-bottom:0;mso-position-horizontal:absolute;mso-position-horizontal-relative:text;mso-position-vertical:absolute;mso-position-vertical-relative:text;mso-width-percent:0;mso-height-percent:0;mso-width-relative:margin;mso-height-relative:margin" o:gfxdata="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" strokecolor="#ffc000 [3207]" strokeweight="1.5pt">
+              <v:shape w14:anchorId="76F9A7B2" id="Straight Arrow Connector 19" o:spid="_x0000_s1026" type="#_x0000_t32" style="position:absolute;margin-left:60pt;margin-top:1.1pt;width:91.45pt;height:186.7pt;z-index:251669504;visibility:visible;mso-wrap-style:square;mso-width-percent:0;mso-height-percent:0;mso-wrap-distance-left:9pt;mso-wrap-distance-top:0;mso-wrap-distance-right:9pt;mso-wrap-distance-bottom:0;mso-position-horizontal:absolute;mso-position-horizontal-relative:text;mso-position-vertical:absolute;mso-position-vertical-relative:text;mso-width-percent:0;mso-height-percent:0;mso-width-relative:margin;mso-height-relative:margin" o:gfxdata="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" strokecolor="#ffc000 [3207]" strokeweight="1.5pt">
                 <v:stroke endarrow="block" joinstyle="miter"/>
               </v:shape>
             </w:pict>
@@ -1003,7 +1006,7 @@
           </mc:Choice>
           <mc:Fallback>
             <w:pict>
-              <v:rect w14:anchorId="47C3DADC" id="Rectangle 18" o:spid="_x0000_s1026" style="position:absolute;margin-left:129pt;margin-top:126.35pt;width:61.5pt;height:86.25pt;z-index:251668480;visibility:visible;mso-wrap-style:square;mso-width-percent:0;mso-height-percent:0;mso-wrap-distance-left:9pt;mso-wrap-distance-top:0;mso-wrap-distance-right:9pt;mso-wrap-distance-bottom:0;mso-position-horizontal:absolute;mso-position-horizontal-relative:text;mso-position-vertical:absolute;mso-position-vertical-relative:text;mso-width-percent:0;mso-height-percent:0;mso-width-relative:margin;mso-height-relative:margin;v-text-anchor:middle" o:gfxdata="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" filled="f" strokecolor="#ffc000 [3207]">
+              <v:rect w14:anchorId="796CE762" id="Rectangle 18" o:spid="_x0000_s1026" style="position:absolute;margin-left:129pt;margin-top:126.35pt;width:61.5pt;height:86.25pt;z-index:251668480;visibility:visible;mso-wrap-style:square;mso-width-percent:0;mso-height-percent:0;mso-wrap-distance-left:9pt;mso-wrap-distance-top:0;mso-wrap-distance-right:9pt;mso-wrap-distance-bottom:0;mso-position-horizontal:absolute;mso-position-horizontal-relative:text;mso-position-vertical:absolute;mso-position-vertical-relative:text;mso-width-percent:0;mso-height-percent:0;mso-width-relative:margin;mso-height-relative:margin;v-text-anchor:middle" o:gfxdata="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" filled="f" strokecolor="#ffc000 [3207]">
                 <v:stroke joinstyle="round"/>
               </v:rect>
             </w:pict>

</xml_diff>